<commit_message>
- Add diagram to Problem3 in docx
</commit_message>
<xml_diff>
--- a/Programming Project 1/Unit6_Project1_CourtoisMaurice.docx
+++ b/Programming Project 1/Unit6_Project1_CourtoisMaurice.docx
@@ -1155,8 +1155,6 @@
           <w:szCs w:val="24"/>
         </w:rPr>
       </w:pPr>
-      <w:bookmarkStart w:id="0" w:name="_GoBack"/>
-      <w:bookmarkEnd w:id="0"/>
     </w:p>
     <w:p>
       <w:pPr>
@@ -1244,18 +1242,28 @@
         <w:rPr>
           <w:color w:val="000000" w:themeColor="text1"/>
           <w:sz w:val="24"/>
+          <w:lang w:val="fr-CH"/>
         </w:rPr>
       </w:pPr>
       <w:r>
         <w:rPr>
           <w:color w:val="000000" w:themeColor="text1"/>
           <w:sz w:val="24"/>
+          <w:lang w:val="fr-CH"/>
         </w:rPr>
         <w:t xml:space="preserve">Java Program </w:t>
       </w:r>
     </w:p>
     <w:p>
-      <w:r>
+      <w:pPr>
+        <w:rPr>
+          <w:lang w:val="fr-CH"/>
+        </w:rPr>
+      </w:pPr>
+      <w:r>
+        <w:rPr>
+          <w:lang w:val="fr-CH"/>
+        </w:rPr>
         <w:t>https://github.com/mauricext4fs/CSC110/blob/master/Programming%20Project%201/Problem2/Problem2.java</w:t>
       </w:r>
     </w:p>
@@ -7946,6 +7954,55 @@
       <w:pPr>
         <w:ind w:left="360"/>
       </w:pPr>
+      <w:bookmarkStart w:id="0" w:name="_GoBack"/>
+      <w:r>
+        <w:rPr>
+          <w:noProof/>
+          <w:lang w:val="en-GB" w:eastAsia="zh-CN"/>
+        </w:rPr>
+        <w:drawing>
+          <wp:inline distT="0" distB="0" distL="0" distR="0" wp14:anchorId="484190F3" wp14:editId="00088C1E">
+            <wp:extent cx="5270500" cy="8229600"/>
+            <wp:effectExtent l="0" t="0" r="12700" b="0"/>
+            <wp:docPr id="8" name="Picture 8"/>
+            <wp:cNvGraphicFramePr>
+              <a:graphicFrameLocks xmlns:a="http://schemas.openxmlformats.org/drawingml/2006/main" noChangeAspect="1"/>
+            </wp:cNvGraphicFramePr>
+            <a:graphic xmlns:a="http://schemas.openxmlformats.org/drawingml/2006/main">
+              <a:graphicData uri="http://schemas.openxmlformats.org/drawingml/2006/picture">
+                <pic:pic xmlns:pic="http://schemas.openxmlformats.org/drawingml/2006/picture">
+                  <pic:nvPicPr>
+                    <pic:cNvPr id="8" name="Programming Project 1 Problem 3.png"/>
+                    <pic:cNvPicPr/>
+                  </pic:nvPicPr>
+                  <pic:blipFill>
+                    <a:blip r:embed="rId15">
+                      <a:extLst>
+                        <a:ext uri="{28A0092B-C50C-407E-A947-70E740481C1C}">
+                          <a14:useLocalDpi xmlns:a14="http://schemas.microsoft.com/office/drawing/2010/main" val="0"/>
+                        </a:ext>
+                      </a:extLst>
+                    </a:blip>
+                    <a:stretch>
+                      <a:fillRect/>
+                    </a:stretch>
+                  </pic:blipFill>
+                  <pic:spPr>
+                    <a:xfrm>
+                      <a:off x="0" y="0"/>
+                      <a:ext cx="5270500" cy="8229600"/>
+                    </a:xfrm>
+                    <a:prstGeom prst="rect">
+                      <a:avLst/>
+                    </a:prstGeom>
+                  </pic:spPr>
+                </pic:pic>
+              </a:graphicData>
+            </a:graphic>
+          </wp:inline>
+        </w:drawing>
+      </w:r>
+      <w:bookmarkEnd w:id="0"/>
     </w:p>
     <w:p>
       <w:pPr>
@@ -12778,7 +12835,7 @@
                     <pic:cNvPicPr/>
                   </pic:nvPicPr>
                   <pic:blipFill>
-                    <a:blip r:embed="rId15">
+                    <a:blip r:embed="rId16">
                       <a:extLst>
                         <a:ext uri="{28A0092B-C50C-407E-A947-70E740481C1C}">
                           <a14:useLocalDpi xmlns:a14="http://schemas.microsoft.com/office/drawing/2010/main" val="0"/>
@@ -13024,23 +13081,45 @@
         <w:rPr>
           <w:color w:val="000000" w:themeColor="text1"/>
           <w:sz w:val="24"/>
+          <w:lang w:val="fr-CH"/>
         </w:rPr>
       </w:pPr>
       <w:r>
         <w:rPr>
           <w:color w:val="000000" w:themeColor="text1"/>
           <w:sz w:val="24"/>
+          <w:lang w:val="fr-CH"/>
         </w:rPr>
         <w:t xml:space="preserve">Java Program </w:t>
       </w:r>
     </w:p>
-    <w:p/>
     <w:p>
-      <w:r>
+      <w:pPr>
+        <w:rPr>
+          <w:lang w:val="fr-CH"/>
+        </w:rPr>
+      </w:pPr>
+    </w:p>
+    <w:p>
+      <w:pPr>
+        <w:rPr>
+          <w:lang w:val="fr-CH"/>
+        </w:rPr>
+      </w:pPr>
+      <w:r>
+        <w:rPr>
+          <w:lang w:val="fr-CH"/>
+        </w:rPr>
         <w:t>https://github.com/mauricext4fs/CSC110/blob/master/Programming%20Project%201/Problem4/Problem4.java</w:t>
       </w:r>
     </w:p>
-    <w:p/>
+    <w:p>
+      <w:pPr>
+        <w:rPr>
+          <w:lang w:val="fr-CH"/>
+        </w:rPr>
+      </w:pPr>
+    </w:p>
     <w:p>
       <w:pPr>
         <w:pStyle w:val="HTMLPreformatted"/>
@@ -14385,9 +14464,9 @@
       </w:pPr>
     </w:p>
     <w:sectPr>
-      <w:headerReference w:type="default" r:id="rId16"/>
-      <w:footerReference w:type="even" r:id="rId17"/>
-      <w:footerReference w:type="default" r:id="rId18"/>
+      <w:headerReference w:type="default" r:id="rId17"/>
+      <w:footerReference w:type="even" r:id="rId18"/>
+      <w:footerReference w:type="default" r:id="rId19"/>
       <w:pgSz w:w="12240" w:h="15840"/>
       <w:pgMar w:top="1440" w:right="1800" w:bottom="1440" w:left="1800" w:header="720" w:footer="720" w:gutter="0"/>
       <w:cols w:space="720"/>

</xml_diff>

<commit_message>
- Add diagram to Problem4 in docx
</commit_message>
<xml_diff>
--- a/Programming Project 1/Unit6_Project1_CourtoisMaurice.docx
+++ b/Programming Project 1/Unit6_Project1_CourtoisMaurice.docx
@@ -7803,6 +7803,8 @@
         </w:rPr>
         <w:t>3</w:t>
       </w:r>
+      <w:bookmarkStart w:id="0" w:name="_GoBack"/>
+      <w:bookmarkEnd w:id="0"/>
     </w:p>
     <w:p>
       <w:pPr>
@@ -7954,7 +7956,6 @@
       <w:pPr>
         <w:ind w:left="360"/>
       </w:pPr>
-      <w:bookmarkStart w:id="0" w:name="_GoBack"/>
       <w:r>
         <w:rPr>
           <w:noProof/>
@@ -8002,7 +8003,6 @@
           </wp:inline>
         </w:drawing>
       </w:r>
-      <w:bookmarkEnd w:id="0"/>
     </w:p>
     <w:p>
       <w:pPr>
@@ -8011,22 +8011,38 @@
         <w:rPr>
           <w:color w:val="000000" w:themeColor="text1"/>
           <w:sz w:val="24"/>
+          <w:lang w:val="en-GB"/>
         </w:rPr>
       </w:pPr>
       <w:r>
         <w:rPr>
           <w:color w:val="000000" w:themeColor="text1"/>
           <w:sz w:val="24"/>
+          <w:lang w:val="en-GB"/>
         </w:rPr>
         <w:t xml:space="preserve">Java Program </w:t>
       </w:r>
     </w:p>
     <w:p>
-      <w:r>
+      <w:pPr>
+        <w:rPr>
+          <w:lang w:val="en-GB"/>
+        </w:rPr>
+      </w:pPr>
+      <w:r>
+        <w:rPr>
+          <w:lang w:val="en-GB"/>
+        </w:rPr>
         <w:t>https://github.com/mauricext4fs/CSC110/blob/master/Programming%20Project%201/Problem3/Problem3.java</w:t>
       </w:r>
     </w:p>
-    <w:p/>
+    <w:p>
+      <w:pPr>
+        <w:rPr>
+          <w:lang w:val="en-GB"/>
+        </w:rPr>
+      </w:pPr>
+    </w:p>
     <w:p>
       <w:pPr>
         <w:pStyle w:val="HTMLPreformatted"/>
@@ -13067,7 +13083,55 @@
         <w:t>for Problem 4</w:t>
       </w:r>
     </w:p>
-    <w:p/>
+    <w:p>
+      <w:r>
+        <w:rPr>
+          <w:noProof/>
+          <w:lang w:val="en-GB" w:eastAsia="zh-CN"/>
+        </w:rPr>
+        <w:drawing>
+          <wp:inline distT="0" distB="0" distL="0" distR="0" wp14:anchorId="4CCA945B" wp14:editId="7921B127">
+            <wp:extent cx="4914900" cy="8216900"/>
+            <wp:effectExtent l="0" t="0" r="12700" b="12700"/>
+            <wp:docPr id="9" name="Picture 9"/>
+            <wp:cNvGraphicFramePr>
+              <a:graphicFrameLocks xmlns:a="http://schemas.openxmlformats.org/drawingml/2006/main" noChangeAspect="1"/>
+            </wp:cNvGraphicFramePr>
+            <a:graphic xmlns:a="http://schemas.openxmlformats.org/drawingml/2006/main">
+              <a:graphicData uri="http://schemas.openxmlformats.org/drawingml/2006/picture">
+                <pic:pic xmlns:pic="http://schemas.openxmlformats.org/drawingml/2006/picture">
+                  <pic:nvPicPr>
+                    <pic:cNvPr id="9" name="Programming Project 1 Problem 4.png"/>
+                    <pic:cNvPicPr/>
+                  </pic:nvPicPr>
+                  <pic:blipFill>
+                    <a:blip r:embed="rId17">
+                      <a:extLst>
+                        <a:ext uri="{28A0092B-C50C-407E-A947-70E740481C1C}">
+                          <a14:useLocalDpi xmlns:a14="http://schemas.microsoft.com/office/drawing/2010/main" val="0"/>
+                        </a:ext>
+                      </a:extLst>
+                    </a:blip>
+                    <a:stretch>
+                      <a:fillRect/>
+                    </a:stretch>
+                  </pic:blipFill>
+                  <pic:spPr>
+                    <a:xfrm>
+                      <a:off x="0" y="0"/>
+                      <a:ext cx="4914900" cy="8216900"/>
+                    </a:xfrm>
+                    <a:prstGeom prst="rect">
+                      <a:avLst/>
+                    </a:prstGeom>
+                  </pic:spPr>
+                </pic:pic>
+              </a:graphicData>
+            </a:graphic>
+          </wp:inline>
+        </w:drawing>
+      </w:r>
+    </w:p>
     <w:p/>
     <w:p>
       <w:pPr>
@@ -13081,14 +13145,14 @@
         <w:rPr>
           <w:color w:val="000000" w:themeColor="text1"/>
           <w:sz w:val="24"/>
-          <w:lang w:val="fr-CH"/>
+          <w:lang w:val="en-GB"/>
         </w:rPr>
       </w:pPr>
       <w:r>
         <w:rPr>
           <w:color w:val="000000" w:themeColor="text1"/>
           <w:sz w:val="24"/>
-          <w:lang w:val="fr-CH"/>
+          <w:lang w:val="en-GB"/>
         </w:rPr>
         <w:t xml:space="preserve">Java Program </w:t>
       </w:r>
@@ -13096,7 +13160,7 @@
     <w:p>
       <w:pPr>
         <w:rPr>
-          <w:lang w:val="fr-CH"/>
+          <w:lang w:val="en-GB"/>
         </w:rPr>
       </w:pPr>
     </w:p>
@@ -13108,9 +13172,15 @@
       </w:pPr>
       <w:r>
         <w:rPr>
+          <w:lang w:val="en-GB"/>
+        </w:rPr>
+        <w:t>https://github.com/mauricext4fs/CSC110/blob/master/Programming%</w:t>
+      </w:r>
+      <w:r>
+        <w:rPr>
           <w:lang w:val="fr-CH"/>
         </w:rPr>
-        <w:t>https://github.com/mauricext4fs/CSC110/blob/master/Programming%20Project%201/Problem4/Problem4.java</w:t>
+        <w:t>20Project%201/Problem4/Problem4.java</w:t>
       </w:r>
     </w:p>
     <w:p>
@@ -14464,9 +14534,9 @@
       </w:pPr>
     </w:p>
     <w:sectPr>
-      <w:headerReference w:type="default" r:id="rId17"/>
-      <w:footerReference w:type="even" r:id="rId18"/>
-      <w:footerReference w:type="default" r:id="rId19"/>
+      <w:headerReference w:type="default" r:id="rId18"/>
+      <w:footerReference w:type="even" r:id="rId19"/>
+      <w:footerReference w:type="default" r:id="rId20"/>
       <w:pgSz w:w="12240" w:h="15840"/>
       <w:pgMar w:top="1440" w:right="1800" w:bottom="1440" w:left="1800" w:header="720" w:footer="720" w:gutter="0"/>
       <w:cols w:space="720"/>

</xml_diff>

<commit_message>
- Add diagram to Problem1 in docx
</commit_message>
<xml_diff>
--- a/Programming Project 1/Unit6_Project1_CourtoisMaurice.docx
+++ b/Programming Project 1/Unit6_Project1_CourtoisMaurice.docx
@@ -781,6 +781,56 @@
         <w:t>for Problem 1</w:t>
       </w:r>
     </w:p>
+    <w:p/>
+    <w:p>
+      <w:r>
+        <w:rPr>
+          <w:noProof/>
+          <w:lang w:val="en-GB" w:eastAsia="zh-CN"/>
+        </w:rPr>
+        <w:drawing>
+          <wp:inline distT="0" distB="0" distL="0" distR="0" wp14:anchorId="698F584D" wp14:editId="597205BE">
+            <wp:extent cx="1612900" cy="4533900"/>
+            <wp:effectExtent l="0" t="0" r="12700" b="12700"/>
+            <wp:docPr id="10" name="Picture 10"/>
+            <wp:cNvGraphicFramePr>
+              <a:graphicFrameLocks xmlns:a="http://schemas.openxmlformats.org/drawingml/2006/main" noChangeAspect="1"/>
+            </wp:cNvGraphicFramePr>
+            <a:graphic xmlns:a="http://schemas.openxmlformats.org/drawingml/2006/main">
+              <a:graphicData uri="http://schemas.openxmlformats.org/drawingml/2006/picture">
+                <pic:pic xmlns:pic="http://schemas.openxmlformats.org/drawingml/2006/picture">
+                  <pic:nvPicPr>
+                    <pic:cNvPr id="10" name="Programming Project 1 Problem 1.png"/>
+                    <pic:cNvPicPr/>
+                  </pic:nvPicPr>
+                  <pic:blipFill>
+                    <a:blip r:embed="rId10">
+                      <a:extLst>
+                        <a:ext uri="{28A0092B-C50C-407E-A947-70E740481C1C}">
+                          <a14:useLocalDpi xmlns:a14="http://schemas.microsoft.com/office/drawing/2010/main" val="0"/>
+                        </a:ext>
+                      </a:extLst>
+                    </a:blip>
+                    <a:stretch>
+                      <a:fillRect/>
+                    </a:stretch>
+                  </pic:blipFill>
+                  <pic:spPr>
+                    <a:xfrm>
+                      <a:off x="0" y="0"/>
+                      <a:ext cx="1612900" cy="4533900"/>
+                    </a:xfrm>
+                    <a:prstGeom prst="rect">
+                      <a:avLst/>
+                    </a:prstGeom>
+                  </pic:spPr>
+                </pic:pic>
+              </a:graphicData>
+            </a:graphic>
+          </wp:inline>
+        </w:drawing>
+      </w:r>
+    </w:p>
     <w:p>
       <w:pPr>
         <w:ind w:left="360"/>
@@ -943,6 +993,8 @@
       <w:pPr>
         <w:ind w:left="360"/>
       </w:pPr>
+      <w:bookmarkStart w:id="0" w:name="_GoBack"/>
+      <w:bookmarkEnd w:id="0"/>
     </w:p>
     <w:p>
       <w:pPr>
@@ -990,7 +1042,7 @@
                     <pic:cNvPicPr/>
                   </pic:nvPicPr>
                   <pic:blipFill>
-                    <a:blip r:embed="rId10">
+                    <a:blip r:embed="rId11">
                       <a:extLst>
                         <a:ext uri="{28A0092B-C50C-407E-A947-70E740481C1C}">
                           <a14:useLocalDpi xmlns:a14="http://schemas.microsoft.com/office/drawing/2010/main" val="0"/>
@@ -1110,7 +1162,7 @@
                     <pic:cNvPicPr/>
                   </pic:nvPicPr>
                   <pic:blipFill>
-                    <a:blip r:embed="rId11">
+                    <a:blip r:embed="rId12">
                       <a:extLst>
                         <a:ext uri="{28A0092B-C50C-407E-A947-70E740481C1C}">
                           <a14:useLocalDpi xmlns:a14="http://schemas.microsoft.com/office/drawing/2010/main" val="0"/>
@@ -1202,7 +1254,7 @@
                     <pic:cNvPicPr/>
                   </pic:nvPicPr>
                   <pic:blipFill>
-                    <a:blip r:embed="rId12">
+                    <a:blip r:embed="rId13">
                       <a:extLst>
                         <a:ext uri="{28A0092B-C50C-407E-A947-70E740481C1C}">
                           <a14:useLocalDpi xmlns:a14="http://schemas.microsoft.com/office/drawing/2010/main" val="0"/>
@@ -7745,7 +7797,7 @@
                     <pic:cNvPicPr/>
                   </pic:nvPicPr>
                   <pic:blipFill>
-                    <a:blip r:embed="rId13">
+                    <a:blip r:embed="rId14">
                       <a:extLst>
                         <a:ext uri="{28A0092B-C50C-407E-A947-70E740481C1C}">
                           <a14:useLocalDpi xmlns:a14="http://schemas.microsoft.com/office/drawing/2010/main" val="0"/>
@@ -7803,8 +7855,6 @@
         </w:rPr>
         <w:t>3</w:t>
       </w:r>
-      <w:bookmarkStart w:id="0" w:name="_GoBack"/>
-      <w:bookmarkEnd w:id="0"/>
     </w:p>
     <w:p>
       <w:pPr>
@@ -7872,7 +7922,7 @@
                     <pic:cNvPicPr/>
                   </pic:nvPicPr>
                   <pic:blipFill>
-                    <a:blip r:embed="rId14"/>
+                    <a:blip r:embed="rId15"/>
                     <a:stretch>
                       <a:fillRect/>
                     </a:stretch>
@@ -7977,7 +8027,7 @@
                     <pic:cNvPicPr/>
                   </pic:nvPicPr>
                   <pic:blipFill>
-                    <a:blip r:embed="rId15">
+                    <a:blip r:embed="rId16">
                       <a:extLst>
                         <a:ext uri="{28A0092B-C50C-407E-A947-70E740481C1C}">
                           <a14:useLocalDpi xmlns:a14="http://schemas.microsoft.com/office/drawing/2010/main" val="0"/>
@@ -12851,7 +12901,7 @@
                     <pic:cNvPicPr/>
                   </pic:nvPicPr>
                   <pic:blipFill>
-                    <a:blip r:embed="rId16">
+                    <a:blip r:embed="rId17">
                       <a:extLst>
                         <a:ext uri="{28A0092B-C50C-407E-A947-70E740481C1C}">
                           <a14:useLocalDpi xmlns:a14="http://schemas.microsoft.com/office/drawing/2010/main" val="0"/>
@@ -13105,7 +13155,7 @@
                     <pic:cNvPicPr/>
                   </pic:nvPicPr>
                   <pic:blipFill>
-                    <a:blip r:embed="rId17">
+                    <a:blip r:embed="rId18">
                       <a:extLst>
                         <a:ext uri="{28A0092B-C50C-407E-A947-70E740481C1C}">
                           <a14:useLocalDpi xmlns:a14="http://schemas.microsoft.com/office/drawing/2010/main" val="0"/>
@@ -13167,7 +13217,7 @@
     <w:p>
       <w:pPr>
         <w:rPr>
-          <w:lang w:val="fr-CH"/>
+          <w:lang w:val="en-GB"/>
         </w:rPr>
       </w:pPr>
       <w:r>
@@ -13178,7 +13228,7 @@
       </w:r>
       <w:r>
         <w:rPr>
-          <w:lang w:val="fr-CH"/>
+          <w:lang w:val="en-GB"/>
         </w:rPr>
         <w:t>20Project%201/Problem4/Problem4.java</w:t>
       </w:r>
@@ -13186,7 +13236,7 @@
     <w:p>
       <w:pPr>
         <w:rPr>
-          <w:lang w:val="fr-CH"/>
+          <w:lang w:val="en-GB"/>
         </w:rPr>
       </w:pPr>
     </w:p>
@@ -14534,9 +14584,9 @@
       </w:pPr>
     </w:p>
     <w:sectPr>
-      <w:headerReference w:type="default" r:id="rId18"/>
-      <w:footerReference w:type="even" r:id="rId19"/>
-      <w:footerReference w:type="default" r:id="rId20"/>
+      <w:headerReference w:type="default" r:id="rId19"/>
+      <w:footerReference w:type="even" r:id="rId20"/>
+      <w:footerReference w:type="default" r:id="rId21"/>
       <w:pgSz w:w="12240" w:h="15840"/>
       <w:pgMar w:top="1440" w:right="1800" w:bottom="1440" w:left="1800" w:header="720" w:footer="720" w:gutter="0"/>
       <w:cols w:space="720"/>

</xml_diff>